<commit_message>
Add presentation and protcol from meeting on March 11, 2024
</commit_message>
<xml_diff>
--- a/meetings/20240311/agenda.docx
+++ b/meetings/20240311/agenda.docx
@@ -56,21 +56,33 @@
     <w:p>
       <w:pPr>
         <w:pStyle w:val="ListParagraph"/>
-      </w:pPr>
-      <w:r>
-        <w:t>Decide</w:t>
-      </w:r>
-      <w:r>
-        <w:t xml:space="preserve"> to go ahead with </w:t>
-      </w:r>
-      <w:r>
+        <w:rPr>
+          <w:rFonts w:ascii="Helvetica Neue Light" w:hAnsi="Helvetica Neue Light"/>
+        </w:rPr>
+      </w:pPr>
+      <w:r>
+        <w:rPr>
+          <w:rFonts w:ascii="Helvetica Neue Light" w:hAnsi="Helvetica Neue Light"/>
+        </w:rPr>
+        <w:t xml:space="preserve">Decide to go ahead with </w:t>
+      </w:r>
+      <w:r>
+        <w:rPr>
+          <w:rFonts w:ascii="Helvetica Neue Light" w:hAnsi="Helvetica Neue Light"/>
+        </w:rPr>
         <w:t xml:space="preserve">the attached </w:t>
       </w:r>
       <w:r>
+        <w:rPr>
+          <w:rFonts w:ascii="Helvetica Neue Light" w:hAnsi="Helvetica Neue Light"/>
+        </w:rPr>
         <w:t xml:space="preserve">protocol for ethics </w:t>
       </w:r>
       <w:proofErr w:type="gramStart"/>
       <w:r>
+        <w:rPr>
+          <w:rFonts w:ascii="Helvetica Neue Light" w:hAnsi="Helvetica Neue Light"/>
+        </w:rPr>
         <w:t>submissions</w:t>
       </w:r>
       <w:proofErr w:type="gramEnd"/>
@@ -78,55 +90,103 @@
     <w:p>
       <w:pPr>
         <w:pStyle w:val="ListParagraph"/>
-      </w:pPr>
-      <w:r>
+        <w:rPr>
+          <w:rFonts w:ascii="Helvetica Neue Light" w:hAnsi="Helvetica Neue Light"/>
+        </w:rPr>
+      </w:pPr>
+      <w:r>
+        <w:rPr>
+          <w:rFonts w:ascii="Helvetica Neue Light" w:hAnsi="Helvetica Neue Light"/>
+        </w:rPr>
         <w:t xml:space="preserve">Decide to use </w:t>
       </w:r>
       <w:r>
+        <w:rPr>
+          <w:rFonts w:ascii="Helvetica Neue Light" w:hAnsi="Helvetica Neue Light"/>
+        </w:rPr>
         <w:t>the attached</w:t>
       </w:r>
       <w:r>
+        <w:rPr>
+          <w:rFonts w:ascii="Helvetica Neue Light" w:hAnsi="Helvetica Neue Light"/>
+        </w:rPr>
         <w:t xml:space="preserve"> Trial Management Charter</w:t>
       </w:r>
     </w:p>
     <w:p>
       <w:pPr>
         <w:pStyle w:val="ListParagraph"/>
-      </w:pPr>
-      <w:r>
+        <w:rPr>
+          <w:rFonts w:ascii="Helvetica Neue Light" w:hAnsi="Helvetica Neue Light"/>
+        </w:rPr>
+      </w:pPr>
+      <w:r>
+        <w:rPr>
+          <w:rFonts w:ascii="Helvetica Neue Light" w:hAnsi="Helvetica Neue Light"/>
+        </w:rPr>
         <w:t>Decide to join Trial Steering Committee and Data Monitoring Committee</w:t>
       </w:r>
       <w:r>
+        <w:rPr>
+          <w:rFonts w:ascii="Helvetica Neue Light" w:hAnsi="Helvetica Neue Light"/>
+        </w:rPr>
         <w:t xml:space="preserve"> </w:t>
       </w:r>
       <w:r>
+        <w:rPr>
+          <w:rFonts w:ascii="Helvetica Neue Light" w:hAnsi="Helvetica Neue Light"/>
+        </w:rPr>
         <w:t>into a Joint Trial Steering and Data Monitoring Committee</w:t>
       </w:r>
     </w:p>
     <w:p>
       <w:pPr>
         <w:pStyle w:val="ListParagraph"/>
-      </w:pPr>
-      <w:r>
+        <w:rPr>
+          <w:rFonts w:ascii="Helvetica Neue Light" w:hAnsi="Helvetica Neue Light"/>
+        </w:rPr>
+      </w:pPr>
+      <w:r>
+        <w:rPr>
+          <w:rFonts w:ascii="Helvetica Neue Light" w:hAnsi="Helvetica Neue Light"/>
+        </w:rPr>
         <w:t xml:space="preserve">Identify </w:t>
       </w:r>
       <w:r>
+        <w:rPr>
+          <w:rFonts w:ascii="Helvetica Neue Light" w:hAnsi="Helvetica Neue Light"/>
+        </w:rPr>
         <w:t xml:space="preserve">external </w:t>
       </w:r>
       <w:r>
+        <w:rPr>
+          <w:rFonts w:ascii="Helvetica Neue Light" w:hAnsi="Helvetica Neue Light"/>
+        </w:rPr>
         <w:t xml:space="preserve">members </w:t>
       </w:r>
       <w:r>
+        <w:rPr>
+          <w:rFonts w:ascii="Helvetica Neue Light" w:hAnsi="Helvetica Neue Light"/>
+        </w:rPr>
         <w:t>for</w:t>
       </w:r>
       <w:r>
+        <w:rPr>
+          <w:rFonts w:ascii="Helvetica Neue Light" w:hAnsi="Helvetica Neue Light"/>
+        </w:rPr>
         <w:t xml:space="preserve"> the </w:t>
       </w:r>
       <w:r>
+        <w:rPr>
+          <w:rFonts w:ascii="Helvetica Neue Light" w:hAnsi="Helvetica Neue Light"/>
+        </w:rPr>
         <w:t xml:space="preserve">joint </w:t>
       </w:r>
       <w:proofErr w:type="gramStart"/>
       <w:r>
+        <w:rPr>
+          <w:rFonts w:ascii="Helvetica Neue Light" w:hAnsi="Helvetica Neue Light"/>
+        </w:rPr>
         <w:t>committee</w:t>
       </w:r>
       <w:proofErr w:type="gramEnd"/>
@@ -134,16 +194,28 @@
     <w:p>
       <w:pPr>
         <w:pStyle w:val="ListParagraph"/>
-      </w:pPr>
-      <w:r>
+        <w:rPr>
+          <w:rFonts w:ascii="Helvetica Neue Light" w:hAnsi="Helvetica Neue Light"/>
+        </w:rPr>
+      </w:pPr>
+      <w:r>
+        <w:rPr>
+          <w:rFonts w:ascii="Helvetica Neue Light" w:hAnsi="Helvetica Neue Light"/>
+        </w:rPr>
         <w:t>Present cluster screening progress</w:t>
       </w:r>
     </w:p>
     <w:p>
       <w:pPr>
         <w:pStyle w:val="ListParagraph"/>
-      </w:pPr>
-      <w:r>
+        <w:rPr>
+          <w:rFonts w:ascii="Helvetica Neue Light" w:hAnsi="Helvetica Neue Light"/>
+        </w:rPr>
+      </w:pPr>
+      <w:r>
+        <w:rPr>
+          <w:rFonts w:ascii="Helvetica Neue Light" w:hAnsi="Helvetica Neue Light"/>
+        </w:rPr>
         <w:t>Present timeline</w:t>
       </w:r>
     </w:p>
@@ -1761,6 +1833,7 @@
   <w:style w:type="character" w:default="1" w:styleId="DefaultParagraphFont">
     <w:name w:val="Default Paragraph Font"/>
     <w:uiPriority w:val="1"/>
+    <w:semiHidden/>
     <w:unhideWhenUsed/>
   </w:style>
   <w:style w:type="table" w:default="1" w:styleId="TableNormal">

</xml_diff>